<commit_message>
Se agregaron Mixins y extend en pagina contacto.thml + style.scss
</commit_message>
<xml_diff>
--- a/Documentacion Proyecto Mis Recetas.docx
+++ b/Documentacion Proyecto Mis Recetas.docx
@@ -2127,13 +2127,7 @@
               <w:rPr>
                 <w:noProof/>
               </w:rPr>
-              <w:t xml:space="preserve"> </w:t>
-            </w:r>
-            <w:r>
-              <w:rPr>
-                <w:noProof/>
-              </w:rPr>
-              <w:t xml:space="preserve"> </w:t>
+              <w:t xml:space="preserve">  </w:t>
             </w:r>
             <w:r>
               <w:rPr>
@@ -2530,22 +2524,6 @@
                 <w:noProof/>
               </w:rPr>
             </w:pPr>
-          </w:p>
-          <w:p>
-            <w:pPr>
-              <w:rPr>
-                <w:b w:val="0"/>
-                <w:noProof/>
-              </w:rPr>
-            </w:pPr>
-          </w:p>
-          <w:p>
-            <w:pPr>
-              <w:rPr>
-                <w:b w:val="0"/>
-                <w:noProof/>
-              </w:rPr>
-            </w:pPr>
             <w:r>
               <w:rPr>
                 <w:b w:val="0"/>
@@ -2571,6 +2549,7 @@
           </w:p>
           <w:p>
             <w:pPr>
+              <w:jc w:val="center"/>
               <w:rPr>
                 <w:b w:val="0"/>
                 <w:noProof/>
@@ -2582,10 +2561,10 @@
                 <w:noProof/>
               </w:rPr>
               <w:drawing>
-                <wp:inline distT="0" distB="0" distL="0" distR="0" wp14:anchorId="5B699AB1" wp14:editId="7D605CA0">
-                  <wp:extent cx="2143424" cy="962159"/>
-                  <wp:effectExtent l="0" t="0" r="9525" b="9525"/>
-                  <wp:docPr id="25" name="Imagen 25"/>
+                <wp:inline distT="0" distB="0" distL="0" distR="0" wp14:anchorId="10A58880" wp14:editId="3C35E9B6">
+                  <wp:extent cx="2788628" cy="1775254"/>
+                  <wp:effectExtent l="0" t="0" r="0" b="0"/>
+                  <wp:docPr id="24" name="Imagen 24"/>
                   <wp:cNvGraphicFramePr>
                     <a:graphicFrameLocks xmlns:a="http://schemas.openxmlformats.org/drawingml/2006/main" noChangeAspect="1"/>
                   </wp:cNvGraphicFramePr>
@@ -2605,7 +2584,235 @@
                         <pic:spPr>
                           <a:xfrm>
                             <a:off x="0" y="0"/>
-                            <a:ext cx="2143424" cy="962159"/>
+                            <a:ext cx="2815367" cy="1792276"/>
+                          </a:xfrm>
+                          <a:prstGeom prst="rect">
+                            <a:avLst/>
+                          </a:prstGeom>
+                        </pic:spPr>
+                      </pic:pic>
+                    </a:graphicData>
+                  </a:graphic>
+                </wp:inline>
+              </w:drawing>
+            </w:r>
+          </w:p>
+          <w:p>
+            <w:pPr>
+              <w:rPr>
+                <w:b w:val="0"/>
+                <w:noProof/>
+              </w:rPr>
+            </w:pPr>
+          </w:p>
+          <w:p>
+            <w:pPr>
+              <w:rPr>
+                <w:b w:val="0"/>
+                <w:noProof/>
+              </w:rPr>
+            </w:pPr>
+          </w:p>
+          <w:p>
+            <w:pPr>
+              <w:rPr>
+                <w:b w:val="0"/>
+                <w:noProof/>
+              </w:rPr>
+            </w:pPr>
+          </w:p>
+          <w:p>
+            <w:pPr>
+              <w:rPr>
+                <w:b w:val="0"/>
+                <w:noProof/>
+              </w:rPr>
+            </w:pPr>
+          </w:p>
+          <w:p>
+            <w:pPr>
+              <w:rPr>
+                <w:b w:val="0"/>
+                <w:noProof/>
+              </w:rPr>
+            </w:pPr>
+            <w:r>
+              <w:rPr>
+                <w:b w:val="0"/>
+                <w:noProof/>
+              </w:rPr>
+              <w:lastRenderedPageBreak/>
+              <w:t>Mixins</w:t>
+            </w:r>
+            <w:r>
+              <w:rPr>
+                <w:b w:val="0"/>
+                <w:noProof/>
+              </w:rPr>
+              <w:t xml:space="preserve"> en Contactos.html</w:t>
+            </w:r>
+          </w:p>
+          <w:p>
+            <w:pPr>
+              <w:jc w:val="center"/>
+              <w:rPr>
+                <w:b w:val="0"/>
+                <w:noProof/>
+              </w:rPr>
+            </w:pPr>
+            <w:r>
+              <w:rPr>
+                <w:b w:val="0"/>
+                <w:noProof/>
+              </w:rPr>
+              <w:drawing>
+                <wp:inline distT="0" distB="0" distL="0" distR="0" wp14:anchorId="32FC263B" wp14:editId="774BB008">
+                  <wp:extent cx="2235955" cy="1327836"/>
+                  <wp:effectExtent l="0" t="0" r="0" b="5715"/>
+                  <wp:docPr id="19" name="Imagen 19"/>
+                  <wp:cNvGraphicFramePr>
+                    <a:graphicFrameLocks xmlns:a="http://schemas.openxmlformats.org/drawingml/2006/main" noChangeAspect="1"/>
+                  </wp:cNvGraphicFramePr>
+                  <a:graphic xmlns:a="http://schemas.openxmlformats.org/drawingml/2006/main">
+                    <a:graphicData uri="http://schemas.openxmlformats.org/drawingml/2006/picture">
+                      <pic:pic xmlns:pic="http://schemas.openxmlformats.org/drawingml/2006/picture">
+                        <pic:nvPicPr>
+                          <pic:cNvPr id="1" name=""/>
+                          <pic:cNvPicPr/>
+                        </pic:nvPicPr>
+                        <pic:blipFill>
+                          <a:blip r:embed="rId22"/>
+                          <a:stretch>
+                            <a:fillRect/>
+                          </a:stretch>
+                        </pic:blipFill>
+                        <pic:spPr>
+                          <a:xfrm>
+                            <a:off x="0" y="0"/>
+                            <a:ext cx="2261606" cy="1343069"/>
+                          </a:xfrm>
+                          <a:prstGeom prst="rect">
+                            <a:avLst/>
+                          </a:prstGeom>
+                        </pic:spPr>
+                      </pic:pic>
+                    </a:graphicData>
+                  </a:graphic>
+                </wp:inline>
+              </w:drawing>
+            </w:r>
+          </w:p>
+          <w:p>
+            <w:pPr>
+              <w:rPr>
+                <w:b w:val="0"/>
+                <w:noProof/>
+              </w:rPr>
+            </w:pPr>
+          </w:p>
+          <w:p>
+            <w:pPr>
+              <w:rPr>
+                <w:b w:val="0"/>
+                <w:noProof/>
+              </w:rPr>
+            </w:pPr>
+            <w:r>
+              <w:rPr>
+                <w:b w:val="0"/>
+                <w:noProof/>
+              </w:rPr>
+              <w:t xml:space="preserve">Se agrega un extend en </w:t>
+            </w:r>
+            <w:r>
+              <w:rPr>
+                <w:b w:val="0"/>
+                <w:noProof/>
+              </w:rPr>
+              <w:t xml:space="preserve">style.scss para </w:t>
+            </w:r>
+            <w:r>
+              <w:rPr>
+                <w:b w:val="0"/>
+                <w:noProof/>
+              </w:rPr>
+              <w:t xml:space="preserve">poder tomar </w:t>
+            </w:r>
+            <w:r>
+              <w:rPr>
+                <w:b w:val="0"/>
+                <w:noProof/>
+              </w:rPr>
+              <w:t>el color de la variable $colorFuente con tamaño 20px y un texto justificado</w:t>
+            </w:r>
+            <w:r>
+              <w:rPr>
+                <w:b w:val="0"/>
+                <w:noProof/>
+              </w:rPr>
+              <w:t>.</w:t>
+            </w:r>
+          </w:p>
+          <w:p>
+            <w:pPr>
+              <w:rPr>
+                <w:b w:val="0"/>
+                <w:noProof/>
+              </w:rPr>
+            </w:pPr>
+            <w:r>
+              <w:rPr>
+                <w:b w:val="0"/>
+                <w:noProof/>
+              </w:rPr>
+              <w:t>Se modifica en la clase textoUbicanos</w:t>
+            </w:r>
+            <w:r>
+              <w:rPr>
+                <w:b w:val="0"/>
+                <w:noProof/>
+              </w:rPr>
+              <w:t xml:space="preserve"> el tamaño, la alineacion por la de la variable $ubicacion.</w:t>
+            </w:r>
+          </w:p>
+          <w:p>
+            <w:pPr>
+              <w:jc w:val="center"/>
+              <w:rPr>
+                <w:b w:val="0"/>
+                <w:noProof/>
+              </w:rPr>
+            </w:pPr>
+            <w:r>
+              <w:rPr>
+                <w:b w:val="0"/>
+                <w:noProof/>
+              </w:rPr>
+              <w:drawing>
+                <wp:inline distT="0" distB="0" distL="0" distR="0" wp14:anchorId="39703DDF" wp14:editId="22026DB4">
+                  <wp:extent cx="2438740" cy="2619741"/>
+                  <wp:effectExtent l="0" t="0" r="0" b="9525"/>
+                  <wp:docPr id="16" name="Imagen 16"/>
+                  <wp:cNvGraphicFramePr>
+                    <a:graphicFrameLocks xmlns:a="http://schemas.openxmlformats.org/drawingml/2006/main" noChangeAspect="1"/>
+                  </wp:cNvGraphicFramePr>
+                  <a:graphic xmlns:a="http://schemas.openxmlformats.org/drawingml/2006/main">
+                    <a:graphicData uri="http://schemas.openxmlformats.org/drawingml/2006/picture">
+                      <pic:pic xmlns:pic="http://schemas.openxmlformats.org/drawingml/2006/picture">
+                        <pic:nvPicPr>
+                          <pic:cNvPr id="1" name=""/>
+                          <pic:cNvPicPr/>
+                        </pic:nvPicPr>
+                        <pic:blipFill>
+                          <a:blip r:embed="rId23"/>
+                          <a:stretch>
+                            <a:fillRect/>
+                          </a:stretch>
+                        </pic:blipFill>
+                        <pic:spPr>
+                          <a:xfrm>
+                            <a:off x="0" y="0"/>
+                            <a:ext cx="2438740" cy="2619741"/>
                           </a:xfrm>
                           <a:prstGeom prst="rect">
                             <a:avLst/>
@@ -2657,8 +2864,8 @@
       </w:pPr>
     </w:p>
     <w:sectPr>
-      <w:headerReference w:type="default" r:id="rId22"/>
-      <w:footerReference w:type="default" r:id="rId23"/>
+      <w:headerReference w:type="default" r:id="rId24"/>
+      <w:footerReference w:type="default" r:id="rId25"/>
       <w:pgSz w:w="11906" w:h="16838" w:code="9"/>
       <w:pgMar w:top="720" w:right="936" w:bottom="720" w:left="936" w:header="0" w:footer="289" w:gutter="0"/>
       <w:pgNumType w:start="1"/>
@@ -3411,6 +3618,7 @@
   <w:style w:type="character" w:default="1" w:styleId="Fuentedeprrafopredeter">
     <w:name w:val="Default Paragraph Font"/>
     <w:uiPriority w:val="1"/>
+    <w:semiHidden/>
     <w:unhideWhenUsed/>
   </w:style>
   <w:style w:type="table" w:default="1" w:styleId="Tablanormal">
@@ -3934,6 +4142,8 @@
   </w:compat>
   <w:rsids>
     <w:rsidRoot w:val="007D77B8"/>
+    <w:rsid w:val="00327434"/>
+    <w:rsid w:val="00702A0C"/>
     <w:rsid w:val="007D77B8"/>
   </w:rsids>
   <m:mathPr>
@@ -4426,18 +4636,6 @@
   <w:style w:type="paragraph" w:customStyle="1" w:styleId="433573EC5C1747B9AB26E895AC93C9BC">
     <w:name w:val="433573EC5C1747B9AB26E895AC93C9BC"/>
   </w:style>
-  <w:style w:type="paragraph" w:customStyle="1" w:styleId="EE0F5A5D06AF48AE9D522DCCACE7A84A">
-    <w:name w:val="EE0F5A5D06AF48AE9D522DCCACE7A84A"/>
-  </w:style>
-  <w:style w:type="paragraph" w:customStyle="1" w:styleId="CF4C81531B884BCAA132F90678DE3E8A">
-    <w:name w:val="CF4C81531B884BCAA132F90678DE3E8A"/>
-  </w:style>
-  <w:style w:type="paragraph" w:customStyle="1" w:styleId="67B0691839F44ABCBED93B9875538E07">
-    <w:name w:val="67B0691839F44ABCBED93B9875538E07"/>
-  </w:style>
-  <w:style w:type="paragraph" w:customStyle="1" w:styleId="40912E165A9644E8BBAD7C490AA2D444">
-    <w:name w:val="40912E165A9644E8BBAD7C490AA2D444"/>
-  </w:style>
 </w:styles>
 </file>
 

</xml_diff>

<commit_message>
Se agrega word con expecificacion tecnica
</commit_message>
<xml_diff>
--- a/Documentacion Proyecto Mis Recetas.docx
+++ b/Documentacion Proyecto Mis Recetas.docx
@@ -2827,6 +2827,88 @@
           </w:p>
           <w:p>
             <w:pPr>
+              <w:jc w:val="center"/>
+              <w:rPr>
+                <w:b w:val="0"/>
+                <w:noProof/>
+              </w:rPr>
+            </w:pPr>
+          </w:p>
+          <w:p>
+            <w:pPr>
+              <w:rPr>
+                <w:b w:val="0"/>
+                <w:noProof/>
+              </w:rPr>
+            </w:pPr>
+            <w:r>
+              <w:rPr>
+                <w:b w:val="0"/>
+                <w:noProof/>
+              </w:rPr>
+              <w:t>Tambien se agrego una barra de navegacion de redes sociales en la pagina nosotros.html.-</w:t>
+            </w:r>
+          </w:p>
+          <w:p>
+            <w:pPr>
+              <w:rPr>
+                <w:b w:val="0"/>
+                <w:noProof/>
+              </w:rPr>
+            </w:pPr>
+          </w:p>
+          <w:p>
+            <w:pPr>
+              <w:rPr>
+                <w:b w:val="0"/>
+                <w:noProof/>
+              </w:rPr>
+            </w:pPr>
+            <w:r>
+              <w:rPr>
+                <w:b w:val="0"/>
+                <w:noProof/>
+              </w:rPr>
+              <w:lastRenderedPageBreak/>
+              <w:drawing>
+                <wp:inline distT="0" distB="0" distL="0" distR="0" wp14:anchorId="704FBF55" wp14:editId="3E6C13CB">
+                  <wp:extent cx="3410426" cy="6992326"/>
+                  <wp:effectExtent l="0" t="0" r="0" b="0"/>
+                  <wp:docPr id="7" name="Imagen 7"/>
+                  <wp:cNvGraphicFramePr>
+                    <a:graphicFrameLocks xmlns:a="http://schemas.openxmlformats.org/drawingml/2006/main" noChangeAspect="1"/>
+                  </wp:cNvGraphicFramePr>
+                  <a:graphic xmlns:a="http://schemas.openxmlformats.org/drawingml/2006/main">
+                    <a:graphicData uri="http://schemas.openxmlformats.org/drawingml/2006/picture">
+                      <pic:pic xmlns:pic="http://schemas.openxmlformats.org/drawingml/2006/picture">
+                        <pic:nvPicPr>
+                          <pic:cNvPr id="1" name=""/>
+                          <pic:cNvPicPr/>
+                        </pic:nvPicPr>
+                        <pic:blipFill>
+                          <a:blip r:embed="rId24"/>
+                          <a:stretch>
+                            <a:fillRect/>
+                          </a:stretch>
+                        </pic:blipFill>
+                        <pic:spPr>
+                          <a:xfrm>
+                            <a:off x="0" y="0"/>
+                            <a:ext cx="3410426" cy="6992326"/>
+                          </a:xfrm>
+                          <a:prstGeom prst="rect">
+                            <a:avLst/>
+                          </a:prstGeom>
+                        </pic:spPr>
+                      </pic:pic>
+                    </a:graphicData>
+                  </a:graphic>
+                </wp:inline>
+              </w:drawing>
+            </w:r>
+          </w:p>
+          <w:p>
+            <w:pPr>
               <w:pStyle w:val="Contenido"/>
               <w:rPr>
                 <w:i/>
@@ -2864,8 +2946,8 @@
       </w:pPr>
     </w:p>
     <w:sectPr>
-      <w:headerReference w:type="default" r:id="rId24"/>
-      <w:footerReference w:type="default" r:id="rId25"/>
+      <w:headerReference w:type="default" r:id="rId25"/>
+      <w:footerReference w:type="default" r:id="rId26"/>
       <w:pgSz w:w="11906" w:h="16838" w:code="9"/>
       <w:pgMar w:top="720" w:right="936" w:bottom="720" w:left="936" w:header="0" w:footer="289" w:gutter="0"/>
       <w:pgNumType w:start="1"/>

</xml_diff>

<commit_message>
Se documenta en word todo para subir el link a la tercer entrega
</commit_message>
<xml_diff>
--- a/Documentacion Proyecto Mis Recetas.docx
+++ b/Documentacion Proyecto Mis Recetas.docx
@@ -496,7 +496,7 @@
                     <w:noProof/>
                     <w:lang w:bidi="es-ES"/>
                   </w:rPr>
-                  <w:t>12 marzo</w:t>
+                  <w:t>13 marzo</w:t>
                 </w:r>
                 <w:r>
                   <w:rPr>
@@ -2199,130 +2199,29 @@
                 <w:noProof/>
               </w:rPr>
             </w:pPr>
-          </w:p>
-          <w:p>
-            <w:pPr>
-              <w:rPr>
-                <w:b w:val="0"/>
-                <w:bCs/>
-              </w:rPr>
-            </w:pPr>
-          </w:p>
-        </w:tc>
-      </w:tr>
-      <w:tr>
-        <w:trPr>
-          <w:trHeight w:val="1899"/>
-        </w:trPr>
-        <w:tc>
-          <w:tcPr>
-            <w:tcW w:w="10230" w:type="dxa"/>
-            <w:shd w:val="clear" w:color="auto" w:fill="F2F2F2" w:themeFill="background1" w:themeFillShade="F2"/>
-            <w:vAlign w:val="center"/>
-          </w:tcPr>
-          <w:p>
-            <w:pPr>
-              <w:pStyle w:val="Textodestacado"/>
-              <w:rPr>
-                <w:noProof/>
-              </w:rPr>
-            </w:pPr>
-          </w:p>
-        </w:tc>
-      </w:tr>
-      <w:tr>
-        <w:trPr>
-          <w:trHeight w:val="5931"/>
-        </w:trPr>
-        <w:tc>
-          <w:tcPr>
-            <w:tcW w:w="10230" w:type="dxa"/>
-          </w:tcPr>
+            <w:r>
+              <w:rPr>
+                <w:noProof/>
+              </w:rPr>
+              <w:t xml:space="preserve">Se agregan operadores logicos: </w:t>
+            </w:r>
+          </w:p>
           <w:p>
             <w:pPr>
               <w:pStyle w:val="Contenido"/>
               <w:rPr>
-                <w:i/>
-                <w:noProof/>
-                <w:sz w:val="36"/>
-              </w:rPr>
-            </w:pPr>
-            <w:r>
-              <w:rPr>
-                <w:i/>
-                <w:noProof/>
-                <w:sz w:val="36"/>
-              </w:rPr>
-              <w:lastRenderedPageBreak/>
-              <w:t>SASS</w:t>
-            </w:r>
-          </w:p>
-          <w:p>
-            <w:pPr>
-              <w:rPr>
-                <w:b w:val="0"/>
-                <w:bCs/>
-                <w:noProof/>
-              </w:rPr>
-            </w:pPr>
-            <w:r>
-              <w:rPr>
-                <w:b w:val="0"/>
-                <w:bCs/>
-                <w:noProof/>
-              </w:rPr>
-              <w:t>En el archivo</w:t>
-            </w:r>
-            <w:r>
-              <w:rPr>
-                <w:b w:val="0"/>
-                <w:bCs/>
-                <w:noProof/>
-              </w:rPr>
-              <w:t xml:space="preserve"> </w:t>
-            </w:r>
-            <w:r>
-              <w:rPr>
-                <w:noProof/>
-              </w:rPr>
-              <w:t>_social.sccs</w:t>
-            </w:r>
-            <w:r>
-              <w:rPr>
-                <w:b w:val="0"/>
-                <w:bCs/>
-                <w:noProof/>
-              </w:rPr>
-              <w:t xml:space="preserve"> se agrega </w:t>
-            </w:r>
-            <w:r>
-              <w:rPr>
-                <w:b w:val="0"/>
-                <w:bCs/>
-                <w:noProof/>
-              </w:rPr>
-              <w:t xml:space="preserve"> la clase .rsocial con las siguientes propiedades para que quede en la parte superior derecha de la pagina:</w:t>
-            </w:r>
-          </w:p>
-          <w:p>
-            <w:pPr>
-              <w:jc w:val="center"/>
-              <w:rPr>
-                <w:b w:val="0"/>
-                <w:noProof/>
-              </w:rPr>
-            </w:pPr>
-            <w:r>
-              <w:rPr>
-                <w:b w:val="0"/>
-                <w:bCs/>
+                <w:noProof/>
+              </w:rPr>
+            </w:pPr>
+            <w:r>
+              <w:rPr>
                 <w:noProof/>
               </w:rPr>
               <w:drawing>
-                <wp:inline distT="0" distB="0" distL="0" distR="0" wp14:anchorId="4587E3CE" wp14:editId="093B2E8E">
-                  <wp:extent cx="2667372" cy="1333686"/>
-                  <wp:effectExtent l="0" t="0" r="0" b="0"/>
-                  <wp:docPr id="22" name="Imagen 22"/>
+                <wp:inline distT="0" distB="0" distL="0" distR="0" wp14:anchorId="4B57BA8C" wp14:editId="7F9C742F">
+                  <wp:extent cx="2543530" cy="809738"/>
+                  <wp:effectExtent l="0" t="0" r="9525" b="9525"/>
+                  <wp:docPr id="13" name="Imagen 13"/>
                   <wp:cNvGraphicFramePr>
                     <a:graphicFrameLocks xmlns:a="http://schemas.openxmlformats.org/drawingml/2006/main" noChangeAspect="1"/>
                   </wp:cNvGraphicFramePr>
@@ -2342,7 +2241,7 @@
                         <pic:spPr>
                           <a:xfrm>
                             <a:off x="0" y="0"/>
-                            <a:ext cx="2667372" cy="1333686"/>
+                            <a:ext cx="2543530" cy="809738"/>
                           </a:xfrm>
                           <a:prstGeom prst="rect">
                             <a:avLst/>
@@ -2357,38 +2256,20 @@
           </w:p>
           <w:p>
             <w:pPr>
-              <w:rPr>
-                <w:b w:val="0"/>
-                <w:bCs/>
-                <w:noProof/>
-              </w:rPr>
-            </w:pPr>
-            <w:r>
-              <w:rPr>
-                <w:b w:val="0"/>
-                <w:noProof/>
-              </w:rPr>
-              <w:t>Además se agrega una lista  con las siguientes propiedades :</w:t>
-            </w:r>
-          </w:p>
-          <w:p>
-            <w:pPr>
-              <w:jc w:val="center"/>
-              <w:rPr>
-                <w:b w:val="0"/>
-                <w:noProof/>
-              </w:rPr>
-            </w:pPr>
-            <w:r>
-              <w:rPr>
-                <w:b w:val="0"/>
+              <w:pStyle w:val="Contenido"/>
+              <w:rPr>
+                <w:noProof/>
+              </w:rPr>
+            </w:pPr>
+            <w:r>
+              <w:rPr>
                 <w:noProof/>
               </w:rPr>
               <w:drawing>
-                <wp:inline distT="0" distB="0" distL="0" distR="0" wp14:anchorId="3C0E5B2A" wp14:editId="0DCC414A">
-                  <wp:extent cx="2495898" cy="1114581"/>
-                  <wp:effectExtent l="0" t="0" r="0" b="9525"/>
-                  <wp:docPr id="23" name="Imagen 23"/>
+                <wp:inline distT="0" distB="0" distL="0" distR="0" wp14:anchorId="7EF90340" wp14:editId="31FE9FEB">
+                  <wp:extent cx="2353003" cy="342948"/>
+                  <wp:effectExtent l="0" t="0" r="0" b="0"/>
+                  <wp:docPr id="25" name="Imagen 25"/>
                   <wp:cNvGraphicFramePr>
                     <a:graphicFrameLocks xmlns:a="http://schemas.openxmlformats.org/drawingml/2006/main" noChangeAspect="1"/>
                   </wp:cNvGraphicFramePr>
@@ -2408,7 +2289,7 @@
                         <pic:spPr>
                           <a:xfrm>
                             <a:off x="0" y="0"/>
-                            <a:ext cx="2495898" cy="1114581"/>
+                            <a:ext cx="2353003" cy="342948"/>
                           </a:xfrm>
                           <a:prstGeom prst="rect">
                             <a:avLst/>
@@ -2423,129 +2304,123 @@
           </w:p>
           <w:p>
             <w:pPr>
-              <w:rPr>
-                <w:b w:val="0"/>
-                <w:noProof/>
-              </w:rPr>
-            </w:pPr>
-            <w:r>
-              <w:rPr>
-                <w:b w:val="0"/>
-                <w:noProof/>
-              </w:rPr>
-              <w:t>Cada elemento de la lista posee una un timpo</w:t>
-            </w:r>
-            <w:r>
-              <w:rPr>
-                <w:b w:val="0"/>
-                <w:noProof/>
-              </w:rPr>
-              <w:t xml:space="preserve"> en la </w:t>
-            </w:r>
-            <w:r>
-              <w:rPr>
-                <w:b w:val="0"/>
-                <w:noProof/>
-              </w:rPr>
-              <w:t>transition: all 0.5s ease;</w:t>
-            </w:r>
-          </w:p>
-          <w:p>
-            <w:pPr>
-              <w:rPr>
-                <w:b w:val="0"/>
-                <w:noProof/>
-              </w:rPr>
-            </w:pPr>
-            <w:r>
-              <w:rPr>
-                <w:b w:val="0"/>
-                <w:noProof/>
-              </w:rPr>
-              <w:t>Se le da una transformacion al pasar el cursor por encima de una escala de 1.3. se dar tamaño a los iconos de 32 x 32px</w:t>
-            </w:r>
-          </w:p>
-          <w:p>
-            <w:pPr>
-              <w:rPr>
-                <w:b w:val="0"/>
-                <w:noProof/>
-              </w:rPr>
-            </w:pPr>
-            <w:r>
-              <w:rPr>
-                <w:b w:val="0"/>
-                <w:noProof/>
-              </w:rPr>
-              <w:t>Se agrega una variable $colorRedes con el color coral.</w:t>
-            </w:r>
-          </w:p>
-          <w:p>
-            <w:pPr>
-              <w:rPr>
-                <w:b w:val="0"/>
-                <w:noProof/>
-              </w:rPr>
-            </w:pPr>
-            <w:r>
-              <w:rPr>
-                <w:b w:val="0"/>
-                <w:noProof/>
-              </w:rPr>
-              <w:t xml:space="preserve">Se agrega un color de fondo tomado del mapa </w:t>
-            </w:r>
-            <w:r>
-              <w:rPr>
-                <w:b w:val="0"/>
-                <w:noProof/>
-              </w:rPr>
-              <w:t>$redes:(facebook:blue,youtube:red,    instagram:purple);</w:t>
-            </w:r>
-          </w:p>
-          <w:p>
-            <w:pPr>
-              <w:rPr>
-                <w:b w:val="0"/>
-                <w:noProof/>
-              </w:rPr>
-            </w:pPr>
-            <w:r>
-              <w:rPr>
-                <w:b w:val="0"/>
-                <w:noProof/>
-              </w:rPr>
-              <w:t>Luego con el bucle @each se le asigna los colores al background-color en la clase btn—facebook, youtube, instagram.</w:t>
-            </w:r>
-          </w:p>
-          <w:p>
-            <w:pPr>
-              <w:rPr>
-                <w:b w:val="0"/>
-                <w:noProof/>
-              </w:rPr>
-            </w:pPr>
-            <w:r>
-              <w:rPr>
-                <w:b w:val="0"/>
-                <w:noProof/>
-              </w:rPr>
-              <w:t>Se agrega un mixins en _social</w:t>
-            </w:r>
-            <w:r>
-              <w:rPr>
-                <w:b w:val="0"/>
-                <w:noProof/>
-              </w:rPr>
-              <w:t xml:space="preserve">.scss donde se configura los siguientes atributos </w:t>
-            </w:r>
-          </w:p>
-          <w:p>
-            <w:pPr>
-              <w:rPr>
-                <w:b w:val="0"/>
-                <w:noProof/>
-              </w:rPr>
-            </w:pPr>
+              <w:pStyle w:val="Contenido"/>
+              <w:rPr>
+                <w:noProof/>
+              </w:rPr>
+            </w:pPr>
+          </w:p>
+          <w:p>
+            <w:pPr>
+              <w:pStyle w:val="Contenido"/>
+              <w:rPr>
+                <w:noProof/>
+              </w:rPr>
+            </w:pPr>
+          </w:p>
+          <w:p>
+            <w:pPr>
+              <w:rPr>
+                <w:b w:val="0"/>
+                <w:bCs/>
+              </w:rPr>
+            </w:pPr>
+          </w:p>
+        </w:tc>
+      </w:tr>
+      <w:tr>
+        <w:trPr>
+          <w:trHeight w:val="1899"/>
+        </w:trPr>
+        <w:tc>
+          <w:tcPr>
+            <w:tcW w:w="10230" w:type="dxa"/>
+            <w:shd w:val="clear" w:color="auto" w:fill="F2F2F2" w:themeFill="background1" w:themeFillShade="F2"/>
+            <w:vAlign w:val="center"/>
+          </w:tcPr>
+          <w:p>
+            <w:pPr>
+              <w:pStyle w:val="Textodestacado"/>
+              <w:rPr>
+                <w:noProof/>
+              </w:rPr>
+            </w:pPr>
+          </w:p>
+        </w:tc>
+      </w:tr>
+      <w:tr>
+        <w:trPr>
+          <w:trHeight w:val="5931"/>
+        </w:trPr>
+        <w:tc>
+          <w:tcPr>
+            <w:tcW w:w="10230" w:type="dxa"/>
+          </w:tcPr>
+          <w:p>
+            <w:pPr>
+              <w:pStyle w:val="Contenido"/>
+              <w:rPr>
+                <w:i/>
+                <w:noProof/>
+                <w:sz w:val="36"/>
+              </w:rPr>
+            </w:pPr>
+            <w:r>
+              <w:rPr>
+                <w:i/>
+                <w:noProof/>
+                <w:sz w:val="36"/>
+              </w:rPr>
+              <w:lastRenderedPageBreak/>
+              <w:t>SASS</w:t>
+            </w:r>
+          </w:p>
+          <w:p>
+            <w:pPr>
+              <w:rPr>
+                <w:b w:val="0"/>
+                <w:bCs/>
+                <w:noProof/>
+              </w:rPr>
+            </w:pPr>
+            <w:r>
+              <w:rPr>
+                <w:b w:val="0"/>
+                <w:bCs/>
+                <w:noProof/>
+              </w:rPr>
+              <w:t>En el archivo</w:t>
+            </w:r>
+            <w:r>
+              <w:rPr>
+                <w:b w:val="0"/>
+                <w:bCs/>
+                <w:noProof/>
+              </w:rPr>
+              <w:t xml:space="preserve"> </w:t>
+            </w:r>
+            <w:r>
+              <w:rPr>
+                <w:noProof/>
+              </w:rPr>
+              <w:t>_social.sccs</w:t>
+            </w:r>
+            <w:r>
+              <w:rPr>
+                <w:b w:val="0"/>
+                <w:bCs/>
+                <w:noProof/>
+              </w:rPr>
+              <w:t xml:space="preserve"> se agrega </w:t>
+            </w:r>
+            <w:r>
+              <w:rPr>
+                <w:b w:val="0"/>
+                <w:bCs/>
+                <w:noProof/>
+              </w:rPr>
+              <w:t xml:space="preserve"> la clase .rsocial con las siguientes propiedades para que quede en la parte superior derecha de la pagina:</w:t>
+            </w:r>
           </w:p>
           <w:p>
             <w:pPr>
@@ -2558,13 +2433,14 @@
             <w:r>
               <w:rPr>
                 <w:b w:val="0"/>
+                <w:bCs/>
                 <w:noProof/>
               </w:rPr>
               <w:drawing>
-                <wp:inline distT="0" distB="0" distL="0" distR="0" wp14:anchorId="10A58880" wp14:editId="3C35E9B6">
-                  <wp:extent cx="2788628" cy="1775254"/>
+                <wp:inline distT="0" distB="0" distL="0" distR="0" wp14:anchorId="4587E3CE" wp14:editId="093B2E8E">
+                  <wp:extent cx="2667372" cy="1333686"/>
                   <wp:effectExtent l="0" t="0" r="0" b="0"/>
-                  <wp:docPr id="24" name="Imagen 24"/>
+                  <wp:docPr id="22" name="Imagen 22"/>
                   <wp:cNvGraphicFramePr>
                     <a:graphicFrameLocks xmlns:a="http://schemas.openxmlformats.org/drawingml/2006/main" noChangeAspect="1"/>
                   </wp:cNvGraphicFramePr>
@@ -2584,7 +2460,7 @@
                         <pic:spPr>
                           <a:xfrm>
                             <a:off x="0" y="0"/>
-                            <a:ext cx="2815367" cy="1792276"/>
+                            <a:ext cx="2667372" cy="1333686"/>
                           </a:xfrm>
                           <a:prstGeom prst="rect">
                             <a:avLst/>
@@ -2601,55 +2477,16 @@
             <w:pPr>
               <w:rPr>
                 <w:b w:val="0"/>
-                <w:noProof/>
-              </w:rPr>
-            </w:pPr>
-          </w:p>
-          <w:p>
-            <w:pPr>
-              <w:rPr>
-                <w:b w:val="0"/>
-                <w:noProof/>
-              </w:rPr>
-            </w:pPr>
-          </w:p>
-          <w:p>
-            <w:pPr>
-              <w:rPr>
-                <w:b w:val="0"/>
-                <w:noProof/>
-              </w:rPr>
-            </w:pPr>
-          </w:p>
-          <w:p>
-            <w:pPr>
-              <w:rPr>
-                <w:b w:val="0"/>
-                <w:noProof/>
-              </w:rPr>
-            </w:pPr>
-          </w:p>
-          <w:p>
-            <w:pPr>
-              <w:rPr>
-                <w:b w:val="0"/>
-                <w:noProof/>
-              </w:rPr>
-            </w:pPr>
-            <w:r>
-              <w:rPr>
-                <w:b w:val="0"/>
-                <w:noProof/>
-              </w:rPr>
-              <w:lastRenderedPageBreak/>
-              <w:t>Mixins</w:t>
-            </w:r>
-            <w:r>
-              <w:rPr>
-                <w:b w:val="0"/>
-                <w:noProof/>
-              </w:rPr>
-              <w:t xml:space="preserve"> en Contactos.html</w:t>
+                <w:bCs/>
+                <w:noProof/>
+              </w:rPr>
+            </w:pPr>
+            <w:r>
+              <w:rPr>
+                <w:b w:val="0"/>
+                <w:noProof/>
+              </w:rPr>
+              <w:t>Además se agrega una lista  con las siguientes propiedades :</w:t>
             </w:r>
           </w:p>
           <w:p>
@@ -2666,10 +2503,10 @@
                 <w:noProof/>
               </w:rPr>
               <w:drawing>
-                <wp:inline distT="0" distB="0" distL="0" distR="0" wp14:anchorId="32FC263B" wp14:editId="774BB008">
-                  <wp:extent cx="2235955" cy="1327836"/>
-                  <wp:effectExtent l="0" t="0" r="0" b="5715"/>
-                  <wp:docPr id="19" name="Imagen 19"/>
+                <wp:inline distT="0" distB="0" distL="0" distR="0" wp14:anchorId="3C0E5B2A" wp14:editId="0DCC414A">
+                  <wp:extent cx="2495898" cy="1114581"/>
+                  <wp:effectExtent l="0" t="0" r="0" b="9525"/>
+                  <wp:docPr id="23" name="Imagen 23"/>
                   <wp:cNvGraphicFramePr>
                     <a:graphicFrameLocks xmlns:a="http://schemas.openxmlformats.org/drawingml/2006/main" noChangeAspect="1"/>
                   </wp:cNvGraphicFramePr>
@@ -2689,7 +2526,7 @@
                         <pic:spPr>
                           <a:xfrm>
                             <a:off x="0" y="0"/>
-                            <a:ext cx="2261606" cy="1343069"/>
+                            <a:ext cx="2495898" cy="1114581"/>
                           </a:xfrm>
                           <a:prstGeom prst="rect">
                             <a:avLst/>
@@ -2709,71 +2546,124 @@
                 <w:noProof/>
               </w:rPr>
             </w:pPr>
-          </w:p>
-          <w:p>
-            <w:pPr>
-              <w:rPr>
-                <w:b w:val="0"/>
-                <w:noProof/>
-              </w:rPr>
-            </w:pPr>
-            <w:r>
-              <w:rPr>
-                <w:b w:val="0"/>
-                <w:noProof/>
-              </w:rPr>
-              <w:t xml:space="preserve">Se agrega un extend en </w:t>
-            </w:r>
-            <w:r>
-              <w:rPr>
-                <w:b w:val="0"/>
-                <w:noProof/>
-              </w:rPr>
-              <w:t xml:space="preserve">style.scss para </w:t>
-            </w:r>
-            <w:r>
-              <w:rPr>
-                <w:b w:val="0"/>
-                <w:noProof/>
-              </w:rPr>
-              <w:t xml:space="preserve">poder tomar </w:t>
-            </w:r>
-            <w:r>
-              <w:rPr>
-                <w:b w:val="0"/>
-                <w:noProof/>
-              </w:rPr>
-              <w:t>el color de la variable $colorFuente con tamaño 20px y un texto justificado</w:t>
-            </w:r>
-            <w:r>
-              <w:rPr>
-                <w:b w:val="0"/>
-                <w:noProof/>
-              </w:rPr>
-              <w:t>.</w:t>
-            </w:r>
-          </w:p>
-          <w:p>
-            <w:pPr>
-              <w:rPr>
-                <w:b w:val="0"/>
-                <w:noProof/>
-              </w:rPr>
-            </w:pPr>
-            <w:r>
-              <w:rPr>
-                <w:b w:val="0"/>
-                <w:noProof/>
-              </w:rPr>
-              <w:t>Se modifica en la clase textoUbicanos</w:t>
-            </w:r>
-            <w:r>
-              <w:rPr>
-                <w:b w:val="0"/>
-                <w:noProof/>
-              </w:rPr>
-              <w:t xml:space="preserve"> el tamaño, la alineacion por la de la variable $ubicacion.</w:t>
-            </w:r>
+            <w:r>
+              <w:rPr>
+                <w:b w:val="0"/>
+                <w:noProof/>
+              </w:rPr>
+              <w:t>Cada elemento de la lista posee una un timpo</w:t>
+            </w:r>
+            <w:r>
+              <w:rPr>
+                <w:b w:val="0"/>
+                <w:noProof/>
+              </w:rPr>
+              <w:t xml:space="preserve"> en la </w:t>
+            </w:r>
+            <w:r>
+              <w:rPr>
+                <w:b w:val="0"/>
+                <w:noProof/>
+              </w:rPr>
+              <w:t>transition: all 0.5s ease;</w:t>
+            </w:r>
+          </w:p>
+          <w:p>
+            <w:pPr>
+              <w:rPr>
+                <w:b w:val="0"/>
+                <w:noProof/>
+              </w:rPr>
+            </w:pPr>
+            <w:r>
+              <w:rPr>
+                <w:b w:val="0"/>
+                <w:noProof/>
+              </w:rPr>
+              <w:t>Se le da una transformacion al pasar el cursor por encima de una escala de 1.3. se dar tamaño a los iconos de 32 x 32px</w:t>
+            </w:r>
+          </w:p>
+          <w:p>
+            <w:pPr>
+              <w:rPr>
+                <w:b w:val="0"/>
+                <w:noProof/>
+              </w:rPr>
+            </w:pPr>
+            <w:r>
+              <w:rPr>
+                <w:b w:val="0"/>
+                <w:noProof/>
+              </w:rPr>
+              <w:t>Se agrega una variable $colorRedes con el color coral.</w:t>
+            </w:r>
+          </w:p>
+          <w:p>
+            <w:pPr>
+              <w:rPr>
+                <w:b w:val="0"/>
+                <w:noProof/>
+              </w:rPr>
+            </w:pPr>
+            <w:r>
+              <w:rPr>
+                <w:b w:val="0"/>
+                <w:noProof/>
+              </w:rPr>
+              <w:t xml:space="preserve">Se agrega un color de fondo tomado del mapa </w:t>
+            </w:r>
+            <w:r>
+              <w:rPr>
+                <w:b w:val="0"/>
+                <w:noProof/>
+              </w:rPr>
+              <w:t>$redes:(facebook:blue,youtube:red,    instagram:purple);</w:t>
+            </w:r>
+          </w:p>
+          <w:p>
+            <w:pPr>
+              <w:rPr>
+                <w:b w:val="0"/>
+                <w:noProof/>
+              </w:rPr>
+            </w:pPr>
+            <w:r>
+              <w:rPr>
+                <w:b w:val="0"/>
+                <w:noProof/>
+              </w:rPr>
+              <w:t>Luego con el bucle @each se le asigna los colores al background-color en la clase btn—facebook, youtube, instagram.</w:t>
+            </w:r>
+          </w:p>
+          <w:p>
+            <w:pPr>
+              <w:rPr>
+                <w:b w:val="0"/>
+                <w:noProof/>
+              </w:rPr>
+            </w:pPr>
+            <w:r>
+              <w:rPr>
+                <w:b w:val="0"/>
+                <w:noProof/>
+              </w:rPr>
+              <w:t>Se agrega un mixins en _social</w:t>
+            </w:r>
+            <w:r>
+              <w:rPr>
+                <w:b w:val="0"/>
+                <w:noProof/>
+              </w:rPr>
+              <w:t xml:space="preserve">.scss donde se configura los siguientes atributos </w:t>
+            </w:r>
+          </w:p>
+          <w:p>
+            <w:pPr>
+              <w:rPr>
+                <w:b w:val="0"/>
+                <w:noProof/>
+              </w:rPr>
+            </w:pPr>
           </w:p>
           <w:p>
             <w:pPr>
@@ -2789,10 +2679,10 @@
                 <w:noProof/>
               </w:rPr>
               <w:drawing>
-                <wp:inline distT="0" distB="0" distL="0" distR="0" wp14:anchorId="39703DDF" wp14:editId="22026DB4">
-                  <wp:extent cx="2438740" cy="2619741"/>
-                  <wp:effectExtent l="0" t="0" r="0" b="9525"/>
-                  <wp:docPr id="16" name="Imagen 16"/>
+                <wp:inline distT="0" distB="0" distL="0" distR="0" wp14:anchorId="10A58880" wp14:editId="3C35E9B6">
+                  <wp:extent cx="2788628" cy="1775254"/>
+                  <wp:effectExtent l="0" t="0" r="0" b="0"/>
+                  <wp:docPr id="24" name="Imagen 24"/>
                   <wp:cNvGraphicFramePr>
                     <a:graphicFrameLocks xmlns:a="http://schemas.openxmlformats.org/drawingml/2006/main" noChangeAspect="1"/>
                   </wp:cNvGraphicFramePr>
@@ -2812,7 +2702,7 @@
                         <pic:spPr>
                           <a:xfrm>
                             <a:off x="0" y="0"/>
-                            <a:ext cx="2438740" cy="2619741"/>
+                            <a:ext cx="2815367" cy="1792276"/>
                           </a:xfrm>
                           <a:prstGeom prst="rect">
                             <a:avLst/>
@@ -2827,54 +2717,77 @@
           </w:p>
           <w:p>
             <w:pPr>
+              <w:rPr>
+                <w:b w:val="0"/>
+                <w:noProof/>
+              </w:rPr>
+            </w:pPr>
+          </w:p>
+          <w:p>
+            <w:pPr>
+              <w:rPr>
+                <w:b w:val="0"/>
+                <w:noProof/>
+              </w:rPr>
+            </w:pPr>
+          </w:p>
+          <w:p>
+            <w:pPr>
+              <w:rPr>
+                <w:b w:val="0"/>
+                <w:noProof/>
+              </w:rPr>
+            </w:pPr>
+          </w:p>
+          <w:p>
+            <w:pPr>
+              <w:rPr>
+                <w:b w:val="0"/>
+                <w:noProof/>
+              </w:rPr>
+            </w:pPr>
+          </w:p>
+          <w:p>
+            <w:pPr>
+              <w:rPr>
+                <w:b w:val="0"/>
+                <w:noProof/>
+              </w:rPr>
+            </w:pPr>
+            <w:r>
+              <w:rPr>
+                <w:b w:val="0"/>
+                <w:noProof/>
+              </w:rPr>
+              <w:lastRenderedPageBreak/>
+              <w:t>Mixins</w:t>
+            </w:r>
+            <w:r>
+              <w:rPr>
+                <w:b w:val="0"/>
+                <w:noProof/>
+              </w:rPr>
+              <w:t xml:space="preserve"> en Contactos.html</w:t>
+            </w:r>
+          </w:p>
+          <w:p>
+            <w:pPr>
               <w:jc w:val="center"/>
               <w:rPr>
                 <w:b w:val="0"/>
                 <w:noProof/>
               </w:rPr>
             </w:pPr>
-          </w:p>
-          <w:p>
-            <w:pPr>
-              <w:rPr>
-                <w:b w:val="0"/>
-                <w:noProof/>
-              </w:rPr>
-            </w:pPr>
-            <w:r>
-              <w:rPr>
-                <w:b w:val="0"/>
-                <w:noProof/>
-              </w:rPr>
-              <w:t>Tambien se agrego una barra de navegacion de redes sociales en la pagina nosotros.html.-</w:t>
-            </w:r>
-          </w:p>
-          <w:p>
-            <w:pPr>
-              <w:rPr>
-                <w:b w:val="0"/>
-                <w:noProof/>
-              </w:rPr>
-            </w:pPr>
-          </w:p>
-          <w:p>
-            <w:pPr>
-              <w:rPr>
-                <w:b w:val="0"/>
-                <w:noProof/>
-              </w:rPr>
-            </w:pPr>
-            <w:r>
-              <w:rPr>
-                <w:b w:val="0"/>
-                <w:noProof/>
-              </w:rPr>
-              <w:lastRenderedPageBreak/>
+            <w:r>
+              <w:rPr>
+                <w:b w:val="0"/>
+                <w:noProof/>
+              </w:rPr>
               <w:drawing>
-                <wp:inline distT="0" distB="0" distL="0" distR="0" wp14:anchorId="704FBF55" wp14:editId="3E6C13CB">
-                  <wp:extent cx="3410426" cy="6992326"/>
-                  <wp:effectExtent l="0" t="0" r="0" b="0"/>
-                  <wp:docPr id="7" name="Imagen 7"/>
+                <wp:inline distT="0" distB="0" distL="0" distR="0" wp14:anchorId="32FC263B" wp14:editId="774BB008">
+                  <wp:extent cx="2235955" cy="1327836"/>
+                  <wp:effectExtent l="0" t="0" r="0" b="5715"/>
+                  <wp:docPr id="19" name="Imagen 19"/>
                   <wp:cNvGraphicFramePr>
                     <a:graphicFrameLocks xmlns:a="http://schemas.openxmlformats.org/drawingml/2006/main" noChangeAspect="1"/>
                   </wp:cNvGraphicFramePr>
@@ -2894,6 +2807,211 @@
                         <pic:spPr>
                           <a:xfrm>
                             <a:off x="0" y="0"/>
+                            <a:ext cx="2261606" cy="1343069"/>
+                          </a:xfrm>
+                          <a:prstGeom prst="rect">
+                            <a:avLst/>
+                          </a:prstGeom>
+                        </pic:spPr>
+                      </pic:pic>
+                    </a:graphicData>
+                  </a:graphic>
+                </wp:inline>
+              </w:drawing>
+            </w:r>
+          </w:p>
+          <w:p>
+            <w:pPr>
+              <w:rPr>
+                <w:b w:val="0"/>
+                <w:noProof/>
+              </w:rPr>
+            </w:pPr>
+          </w:p>
+          <w:p>
+            <w:pPr>
+              <w:rPr>
+                <w:b w:val="0"/>
+                <w:noProof/>
+              </w:rPr>
+            </w:pPr>
+            <w:r>
+              <w:rPr>
+                <w:b w:val="0"/>
+                <w:noProof/>
+              </w:rPr>
+              <w:t xml:space="preserve">Se agrega un extend en </w:t>
+            </w:r>
+            <w:r>
+              <w:rPr>
+                <w:b w:val="0"/>
+                <w:noProof/>
+              </w:rPr>
+              <w:t xml:space="preserve">style.scss para </w:t>
+            </w:r>
+            <w:r>
+              <w:rPr>
+                <w:b w:val="0"/>
+                <w:noProof/>
+              </w:rPr>
+              <w:t xml:space="preserve">poder tomar </w:t>
+            </w:r>
+            <w:r>
+              <w:rPr>
+                <w:b w:val="0"/>
+                <w:noProof/>
+              </w:rPr>
+              <w:t>el color de la variable $colorFuente con tamaño 20px y un texto justificado</w:t>
+            </w:r>
+            <w:r>
+              <w:rPr>
+                <w:b w:val="0"/>
+                <w:noProof/>
+              </w:rPr>
+              <w:t>.</w:t>
+            </w:r>
+          </w:p>
+          <w:p>
+            <w:pPr>
+              <w:rPr>
+                <w:b w:val="0"/>
+                <w:noProof/>
+              </w:rPr>
+            </w:pPr>
+            <w:r>
+              <w:rPr>
+                <w:b w:val="0"/>
+                <w:noProof/>
+              </w:rPr>
+              <w:t>Se modifica en la clase textoUbicanos</w:t>
+            </w:r>
+            <w:r>
+              <w:rPr>
+                <w:b w:val="0"/>
+                <w:noProof/>
+              </w:rPr>
+              <w:t xml:space="preserve"> el tamaño, la alineacion por la de la variable $ubicacion.</w:t>
+            </w:r>
+          </w:p>
+          <w:p>
+            <w:pPr>
+              <w:jc w:val="center"/>
+              <w:rPr>
+                <w:b w:val="0"/>
+                <w:noProof/>
+              </w:rPr>
+            </w:pPr>
+            <w:r>
+              <w:rPr>
+                <w:b w:val="0"/>
+                <w:noProof/>
+              </w:rPr>
+              <w:drawing>
+                <wp:inline distT="0" distB="0" distL="0" distR="0" wp14:anchorId="39703DDF" wp14:editId="22026DB4">
+                  <wp:extent cx="2438740" cy="2619741"/>
+                  <wp:effectExtent l="0" t="0" r="0" b="9525"/>
+                  <wp:docPr id="16" name="Imagen 16"/>
+                  <wp:cNvGraphicFramePr>
+                    <a:graphicFrameLocks xmlns:a="http://schemas.openxmlformats.org/drawingml/2006/main" noChangeAspect="1"/>
+                  </wp:cNvGraphicFramePr>
+                  <a:graphic xmlns:a="http://schemas.openxmlformats.org/drawingml/2006/main">
+                    <a:graphicData uri="http://schemas.openxmlformats.org/drawingml/2006/picture">
+                      <pic:pic xmlns:pic="http://schemas.openxmlformats.org/drawingml/2006/picture">
+                        <pic:nvPicPr>
+                          <pic:cNvPr id="1" name=""/>
+                          <pic:cNvPicPr/>
+                        </pic:nvPicPr>
+                        <pic:blipFill>
+                          <a:blip r:embed="rId25"/>
+                          <a:stretch>
+                            <a:fillRect/>
+                          </a:stretch>
+                        </pic:blipFill>
+                        <pic:spPr>
+                          <a:xfrm>
+                            <a:off x="0" y="0"/>
+                            <a:ext cx="2438740" cy="2619741"/>
+                          </a:xfrm>
+                          <a:prstGeom prst="rect">
+                            <a:avLst/>
+                          </a:prstGeom>
+                        </pic:spPr>
+                      </pic:pic>
+                    </a:graphicData>
+                  </a:graphic>
+                </wp:inline>
+              </w:drawing>
+            </w:r>
+          </w:p>
+          <w:p>
+            <w:pPr>
+              <w:jc w:val="center"/>
+              <w:rPr>
+                <w:b w:val="0"/>
+                <w:noProof/>
+              </w:rPr>
+            </w:pPr>
+          </w:p>
+          <w:p>
+            <w:pPr>
+              <w:rPr>
+                <w:b w:val="0"/>
+                <w:noProof/>
+              </w:rPr>
+            </w:pPr>
+            <w:r>
+              <w:rPr>
+                <w:b w:val="0"/>
+                <w:noProof/>
+              </w:rPr>
+              <w:t>Tambien se agrego una barra de navegacion de redes sociales en la pagina nosotros.html.-</w:t>
+            </w:r>
+          </w:p>
+          <w:p>
+            <w:pPr>
+              <w:rPr>
+                <w:b w:val="0"/>
+                <w:noProof/>
+              </w:rPr>
+            </w:pPr>
+          </w:p>
+          <w:p>
+            <w:pPr>
+              <w:rPr>
+                <w:b w:val="0"/>
+                <w:noProof/>
+              </w:rPr>
+            </w:pPr>
+            <w:r>
+              <w:rPr>
+                <w:b w:val="0"/>
+                <w:noProof/>
+              </w:rPr>
+              <w:lastRenderedPageBreak/>
+              <w:drawing>
+                <wp:inline distT="0" distB="0" distL="0" distR="0" wp14:anchorId="704FBF55" wp14:editId="3E6C13CB">
+                  <wp:extent cx="3410426" cy="6992326"/>
+                  <wp:effectExtent l="0" t="0" r="0" b="0"/>
+                  <wp:docPr id="7" name="Imagen 7"/>
+                  <wp:cNvGraphicFramePr>
+                    <a:graphicFrameLocks xmlns:a="http://schemas.openxmlformats.org/drawingml/2006/main" noChangeAspect="1"/>
+                  </wp:cNvGraphicFramePr>
+                  <a:graphic xmlns:a="http://schemas.openxmlformats.org/drawingml/2006/main">
+                    <a:graphicData uri="http://schemas.openxmlformats.org/drawingml/2006/picture">
+                      <pic:pic xmlns:pic="http://schemas.openxmlformats.org/drawingml/2006/picture">
+                        <pic:nvPicPr>
+                          <pic:cNvPr id="1" name=""/>
+                          <pic:cNvPicPr/>
+                        </pic:nvPicPr>
+                        <pic:blipFill>
+                          <a:blip r:embed="rId26"/>
+                          <a:stretch>
+                            <a:fillRect/>
+                          </a:stretch>
+                        </pic:blipFill>
+                        <pic:spPr>
+                          <a:xfrm>
+                            <a:off x="0" y="0"/>
                             <a:ext cx="3410426" cy="6992326"/>
                           </a:xfrm>
                           <a:prstGeom prst="rect">
@@ -2946,8 +3064,8 @@
       </w:pPr>
     </w:p>
     <w:sectPr>
-      <w:headerReference w:type="default" r:id="rId25"/>
-      <w:footerReference w:type="default" r:id="rId26"/>
+      <w:headerReference w:type="default" r:id="rId27"/>
+      <w:footerReference w:type="default" r:id="rId28"/>
       <w:pgSz w:w="11906" w:h="16838" w:code="9"/>
       <w:pgMar w:top="720" w:right="936" w:bottom="720" w:left="936" w:header="0" w:footer="289" w:gutter="0"/>
       <w:pgNumType w:start="1"/>
@@ -4225,6 +4343,7 @@
   <w:rsids>
     <w:rsidRoot w:val="007D77B8"/>
     <w:rsid w:val="00327434"/>
+    <w:rsid w:val="003317DE"/>
     <w:rsid w:val="00702A0C"/>
     <w:rsid w:val="007D77B8"/>
   </w:rsids>

</xml_diff>